<commit_message>
DocToHtmlConverter now converts to Filtered Html instead of pure HTML, function 'GetHtmlBodyContent' was added
</commit_message>
<xml_diff>
--- a/Test.docx
+++ b/Test.docx
@@ -46,6 +46,7 @@
     </w:p>
     <w:p>
       <w:pPr>
+        <w:ind w:left="708"/>
         <w:jc w:val="both"/>
         <w:rPr>
           <w:rFonts w:ascii="Times New Roman" w:hAnsi="Times New Roman" w:cs="Times New Roman"/>
@@ -183,6 +184,7 @@
     </w:p>
     <w:p>
       <w:pPr>
+        <w:spacing w:line="360" w:lineRule="auto"/>
         <w:jc w:val="both"/>
         <w:rPr>
           <w:rFonts w:ascii="Times New Roman" w:hAnsi="Times New Roman" w:cs="Times New Roman"/>
@@ -239,6 +241,7 @@
     </w:p>
     <w:p>
       <w:pPr>
+        <w:spacing w:line="360" w:lineRule="auto"/>
         <w:jc w:val="both"/>
         <w:rPr>
           <w:rFonts w:ascii="Times New Roman" w:hAnsi="Times New Roman" w:cs="Times New Roman"/>
@@ -904,6 +907,7 @@
           <w:szCs w:val="24"/>
           <w:lang w:val="en-US"/>
         </w:rPr>
+        <w:lastRenderedPageBreak/>
         <w:t>Katyina</w:t>
       </w:r>
       <w:proofErr w:type="spellEnd"/>

</xml_diff>

<commit_message>
DocToHtmlConverter now converts to Filtered Html instead of pure HTML, function 'GetHtmlBodyContent' was added, textnode is now developing
</commit_message>
<xml_diff>
--- a/Test.docx
+++ b/Test.docx
@@ -46,6 +46,7 @@
     </w:p>
     <w:p>
       <w:pPr>
+        <w:ind w:left="708"/>
         <w:jc w:val="both"/>
         <w:rPr>
           <w:rFonts w:ascii="Times New Roman" w:hAnsi="Times New Roman" w:cs="Times New Roman"/>
@@ -183,6 +184,7 @@
     </w:p>
     <w:p>
       <w:pPr>
+        <w:spacing w:line="360" w:lineRule="auto"/>
         <w:jc w:val="both"/>
         <w:rPr>
           <w:rFonts w:ascii="Times New Roman" w:hAnsi="Times New Roman" w:cs="Times New Roman"/>
@@ -239,6 +241,7 @@
     </w:p>
     <w:p>
       <w:pPr>
+        <w:spacing w:line="360" w:lineRule="auto"/>
         <w:jc w:val="both"/>
         <w:rPr>
           <w:rFonts w:ascii="Times New Roman" w:hAnsi="Times New Roman" w:cs="Times New Roman"/>
@@ -904,6 +907,7 @@
           <w:szCs w:val="24"/>
           <w:lang w:val="en-US"/>
         </w:rPr>
+        <w:lastRenderedPageBreak/>
         <w:t>Katyina</w:t>
       </w:r>
       <w:proofErr w:type="spellEnd"/>

</xml_diff>